<commit_message>
add more reasoning for computational complexity
</commit_message>
<xml_diff>
--- a/MOR intuition.docx
+++ b/MOR intuition.docx
@@ -872,121 +872,28 @@
     <w:p>
       <w:pPr>
         <w:pStyle w:val="ListParagraph"/>
-      </w:pPr>
-      <w:r>
-        <w:t>According to the above findings, I don’t think we can further speed up the model in this way.</w:t>
-      </w:r>
-      <w:r>
-        <w:t xml:space="preserve"> The good </w:t>
-      </w:r>
-      <w:proofErr w:type="spellStart"/>
-      <w:r>
-        <w:t>new</w:t>
-      </w:r>
-      <w:proofErr w:type="spellEnd"/>
-      <w:r>
-        <w:t xml:space="preserve"> is the </w:t>
-      </w:r>
-      <w:proofErr w:type="spellStart"/>
-      <w:r>
-        <w:t>there</w:t>
-      </w:r>
-      <w:proofErr w:type="spellEnd"/>
-      <w:r>
-        <w:t xml:space="preserve"> might </w:t>
-      </w:r>
-      <w:r>
-        <w:t>be another met</w:t>
-      </w:r>
-      <w:r>
-        <w:t>hod to speed up by under sampling</w:t>
-      </w:r>
-      <w:r>
-        <w:t>/compressive sensing</w:t>
-      </w:r>
-      <w:r>
-        <w:t>.</w:t>
-      </w:r>
-      <w:r>
-        <w:t xml:space="preserve"> It seems that the curve is sparse on the frequency domain.</w:t>
-      </w:r>
-    </w:p>
-    <w:p>
-      <w:pPr>
-        <w:pStyle w:val="ListParagraph"/>
-      </w:pPr>
-    </w:p>
-    <w:p>
-      <w:pPr>
-        <w:pStyle w:val="ListParagraph"/>
-      </w:pPr>
-      <w:r>
-        <w:t xml:space="preserve">Right </w:t>
-      </w:r>
-      <w:r>
-        <w:t>now, we find the curve by sampling</w:t>
-      </w:r>
-      <w:r>
-        <w:t xml:space="preserve"> the curve at a fixed step, e.g. find </w:t>
-      </w:r>
-      <w:r>
-        <w:rPr>
-          <w:i/>
-        </w:rPr>
-        <w:t>I</w:t>
-      </w:r>
-      <w:r>
-        <w:rPr>
-          <w:i/>
-        </w:rPr>
-        <w:t xml:space="preserve"> </w:t>
-      </w:r>
-      <w:r>
-        <w:t xml:space="preserve">at </w:t>
-      </w:r>
-      <w:r>
-        <w:rPr>
-          <w:i/>
-        </w:rPr>
-        <w:t xml:space="preserve">V </w:t>
-      </w:r>
-      <w:r>
-        <w:t>= 0v, 0.1v</w:t>
-      </w:r>
-      <w:proofErr w:type="gramStart"/>
-      <w:r>
-        <w:t>, …,</w:t>
-      </w:r>
-      <w:proofErr w:type="gramEnd"/>
-      <w:r>
-        <w:t xml:space="preserve"> 10V.</w:t>
-      </w:r>
-      <w:r>
-        <w:t xml:space="preserve"> For each sampling point, the </w:t>
-      </w:r>
-      <w:proofErr w:type="spellStart"/>
-      <w:r>
-        <w:t>Hspice</w:t>
-      </w:r>
-      <w:proofErr w:type="spellEnd"/>
-      <w:r>
-        <w:t xml:space="preserve"> need to conduct a steady state calculation.</w:t>
-      </w:r>
-    </w:p>
-    <w:p>
-      <w:pPr>
-        <w:pStyle w:val="ListParagraph"/>
-      </w:pPr>
-    </w:p>
-    <w:p>
-      <w:pPr>
-        <w:pStyle w:val="ListParagraph"/>
-      </w:pPr>
-      <w:r>
-        <w:t xml:space="preserve">If we can reduce the sampling point by 5x. </w:t>
-      </w:r>
-      <w:r>
-        <w:t>Along with the CW model’s 6X speed up, we can achieve 30X speed up.</w:t>
+        <w:numPr>
+          <w:ilvl w:val="1"/>
+          <w:numId w:val="1"/>
+        </w:numPr>
+      </w:pPr>
+      <w:r>
+        <w:t>Reduce the number of sampling point? However, it is not reducing the model’s complexity</w:t>
+      </w:r>
+    </w:p>
+    <w:p>
+      <w:pPr>
+        <w:pStyle w:val="ListParagraph"/>
+        <w:numPr>
+          <w:ilvl w:val="1"/>
+          <w:numId w:val="1"/>
+        </w:numPr>
+        <w:rPr>
+          <w:rFonts w:hint="eastAsia"/>
+        </w:rPr>
+      </w:pPr>
+      <w:r>
+        <w:t>Behavioral model to treat each colony as a black box</w:t>
       </w:r>
       <w:bookmarkStart w:id="0" w:name="_GoBack"/>
       <w:bookmarkEnd w:id="0"/>
@@ -1101,9 +1008,9 @@
   </w:abstractNum>
   <w:abstractNum w:abstractNumId="1" w15:restartNumberingAfterBreak="0">
     <w:nsid w:val="747F7CCF"/>
-    <w:multiLevelType w:val="hybridMultilevel"/>
-    <w:tmpl w:val="68D4E90C"/>
-    <w:lvl w:ilvl="0" w:tplc="0409000F">
+    <w:multiLevelType w:val="multilevel"/>
+    <w:tmpl w:val="75F0EF50"/>
+    <w:lvl w:ilvl="0">
       <w:start w:val="1"/>
       <w:numFmt w:val="decimal"/>
       <w:lvlText w:val="%1."/>
@@ -1115,77 +1022,109 @@
         <w:rFonts w:hint="default"/>
       </w:rPr>
     </w:lvl>
-    <w:lvl w:ilvl="1" w:tplc="04090019" w:tentative="1">
-      <w:start w:val="1"/>
-      <w:numFmt w:val="lowerLetter"/>
-      <w:lvlText w:val="%2."/>
-      <w:lvlJc w:val="left"/>
-      <w:pPr>
-        <w:ind w:left="1440" w:hanging="360"/>
-      </w:pPr>
-    </w:lvl>
-    <w:lvl w:ilvl="2" w:tplc="0409001B" w:tentative="1">
-      <w:start w:val="1"/>
-      <w:numFmt w:val="lowerRoman"/>
-      <w:lvlText w:val="%3."/>
-      <w:lvlJc w:val="right"/>
-      <w:pPr>
-        <w:ind w:left="2160" w:hanging="180"/>
-      </w:pPr>
-    </w:lvl>
-    <w:lvl w:ilvl="3" w:tplc="0409000F" w:tentative="1">
+    <w:lvl w:ilvl="1">
       <w:start w:val="1"/>
       <w:numFmt w:val="decimal"/>
-      <w:lvlText w:val="%4."/>
+      <w:isLgl/>
+      <w:lvlText w:val="%1.%2"/>
       <w:lvlJc w:val="left"/>
       <w:pPr>
-        <w:ind w:left="2880" w:hanging="360"/>
-      </w:pPr>
+        <w:ind w:left="1080" w:hanging="360"/>
+      </w:pPr>
+      <w:rPr>
+        <w:rFonts w:hint="default"/>
+      </w:rPr>
     </w:lvl>
-    <w:lvl w:ilvl="4" w:tplc="04090019" w:tentative="1">
-      <w:start w:val="1"/>
-      <w:numFmt w:val="lowerLetter"/>
-      <w:lvlText w:val="%5."/>
-      <w:lvlJc w:val="left"/>
-      <w:pPr>
-        <w:ind w:left="3600" w:hanging="360"/>
-      </w:pPr>
-    </w:lvl>
-    <w:lvl w:ilvl="5" w:tplc="0409001B" w:tentative="1">
-      <w:start w:val="1"/>
-      <w:numFmt w:val="lowerRoman"/>
-      <w:lvlText w:val="%6."/>
-      <w:lvlJc w:val="right"/>
-      <w:pPr>
-        <w:ind w:left="4320" w:hanging="180"/>
-      </w:pPr>
-    </w:lvl>
-    <w:lvl w:ilvl="6" w:tplc="0409000F" w:tentative="1">
+    <w:lvl w:ilvl="2">
       <w:start w:val="1"/>
       <w:numFmt w:val="decimal"/>
-      <w:lvlText w:val="%7."/>
+      <w:isLgl/>
+      <w:lvlText w:val="%1.%2.%3"/>
       <w:lvlJc w:val="left"/>
       <w:pPr>
-        <w:ind w:left="5040" w:hanging="360"/>
-      </w:pPr>
+        <w:ind w:left="1800" w:hanging="720"/>
+      </w:pPr>
+      <w:rPr>
+        <w:rFonts w:hint="default"/>
+      </w:rPr>
     </w:lvl>
-    <w:lvl w:ilvl="7" w:tplc="04090019" w:tentative="1">
+    <w:lvl w:ilvl="3">
       <w:start w:val="1"/>
-      <w:numFmt w:val="lowerLetter"/>
-      <w:lvlText w:val="%8."/>
+      <w:numFmt w:val="decimal"/>
+      <w:isLgl/>
+      <w:lvlText w:val="%1.%2.%3.%4"/>
       <w:lvlJc w:val="left"/>
       <w:pPr>
-        <w:ind w:left="5760" w:hanging="360"/>
-      </w:pPr>
+        <w:ind w:left="2160" w:hanging="720"/>
+      </w:pPr>
+      <w:rPr>
+        <w:rFonts w:hint="default"/>
+      </w:rPr>
     </w:lvl>
-    <w:lvl w:ilvl="8" w:tplc="0409001B" w:tentative="1">
+    <w:lvl w:ilvl="4">
       <w:start w:val="1"/>
-      <w:numFmt w:val="lowerRoman"/>
-      <w:lvlText w:val="%9."/>
-      <w:lvlJc w:val="right"/>
-      <w:pPr>
-        <w:ind w:left="6480" w:hanging="180"/>
-      </w:pPr>
+      <w:numFmt w:val="decimal"/>
+      <w:isLgl/>
+      <w:lvlText w:val="%1.%2.%3.%4.%5"/>
+      <w:lvlJc w:val="left"/>
+      <w:pPr>
+        <w:ind w:left="2880" w:hanging="1080"/>
+      </w:pPr>
+      <w:rPr>
+        <w:rFonts w:hint="default"/>
+      </w:rPr>
+    </w:lvl>
+    <w:lvl w:ilvl="5">
+      <w:start w:val="1"/>
+      <w:numFmt w:val="decimal"/>
+      <w:isLgl/>
+      <w:lvlText w:val="%1.%2.%3.%4.%5.%6"/>
+      <w:lvlJc w:val="left"/>
+      <w:pPr>
+        <w:ind w:left="3240" w:hanging="1080"/>
+      </w:pPr>
+      <w:rPr>
+        <w:rFonts w:hint="default"/>
+      </w:rPr>
+    </w:lvl>
+    <w:lvl w:ilvl="6">
+      <w:start w:val="1"/>
+      <w:numFmt w:val="decimal"/>
+      <w:isLgl/>
+      <w:lvlText w:val="%1.%2.%3.%4.%5.%6.%7"/>
+      <w:lvlJc w:val="left"/>
+      <w:pPr>
+        <w:ind w:left="3960" w:hanging="1440"/>
+      </w:pPr>
+      <w:rPr>
+        <w:rFonts w:hint="default"/>
+      </w:rPr>
+    </w:lvl>
+    <w:lvl w:ilvl="7">
+      <w:start w:val="1"/>
+      <w:numFmt w:val="decimal"/>
+      <w:isLgl/>
+      <w:lvlText w:val="%1.%2.%3.%4.%5.%6.%7.%8"/>
+      <w:lvlJc w:val="left"/>
+      <w:pPr>
+        <w:ind w:left="4320" w:hanging="1440"/>
+      </w:pPr>
+      <w:rPr>
+        <w:rFonts w:hint="default"/>
+      </w:rPr>
+    </w:lvl>
+    <w:lvl w:ilvl="8">
+      <w:start w:val="1"/>
+      <w:numFmt w:val="decimal"/>
+      <w:isLgl/>
+      <w:lvlText w:val="%1.%2.%3.%4.%5.%6.%7.%8.%9"/>
+      <w:lvlJc w:val="left"/>
+      <w:pPr>
+        <w:ind w:left="4680" w:hanging="1440"/>
+      </w:pPr>
+      <w:rPr>
+        <w:rFonts w:hint="default"/>
+      </w:rPr>
     </w:lvl>
   </w:abstractNum>
   <w:num w:numId="1">

</xml_diff>